<commit_message>
Sponsorenbrief fertig erstellt,Arbeitspaketbeschrieb Sponsoring erstellt,Arbeitspaketbeschrieb Catering ergänzt, Liste Sponsoren erstellt.
</commit_message>
<xml_diff>
--- a/07_Arbeitspaketbeschriebe/3.4_Arbeitspaketbeschreibung_Sponsoring.docx
+++ b/07_Arbeitspaketbeschriebe/3.4_Arbeitspaketbeschreibung_Sponsoring.docx
@@ -1,6 +1,6 @@
 
 <file path=word/document.xml><?xml version="1.0" encoding="utf-8"?>
-<w:document xmlns:wpc="http://schemas.microsoft.com/office/word/2010/wordprocessingCanvas" xmlns:cx="http://schemas.microsoft.com/office/drawing/2014/chartex" xmlns:cx1="http://schemas.microsoft.com/office/drawing/2015/9/8/chartex" xmlns:cx2="http://schemas.microsoft.com/office/drawing/2015/10/21/chartex" xmlns:cx3="http://schemas.microsoft.com/office/drawing/2016/5/9/chartex" xmlns:cx4="http://schemas.microsoft.com/office/drawing/2016/5/10/chartex" xmlns:cx5="http://schemas.microsoft.com/office/drawing/2016/5/11/chartex" xmlns:cx6="http://schemas.microsoft.com/office/drawing/2016/5/12/chartex" xmlns:cx7="http://schemas.microsoft.com/office/drawing/2016/5/13/chartex" xmlns:cx8="http://schemas.microsoft.com/office/drawing/2016/5/14/chartex" xmlns:mc="http://schemas.openxmlformats.org/markup-compatibility/2006" xmlns:aink="http://schemas.microsoft.com/office/drawing/2016/ink" xmlns:am3d="http://schemas.microsoft.com/office/drawing/2017/model3d" xmlns:o="urn:schemas-microsoft-com:office:office" xmlns:r="http://schemas.openxmlformats.org/officeDocument/2006/relationships" xmlns:m="http://schemas.openxmlformats.org/officeDocument/2006/math" xmlns:v="urn:schemas-microsoft-com:vml" xmlns:wp14="http://schemas.microsoft.com/office/word/2010/wordprocessingDrawing" xmlns:wp="http://schemas.openxmlformats.org/drawingml/2006/wordprocessingDrawing" xmlns:w10="urn:schemas-microsoft-com:office:word" xmlns:w="http://schemas.openxmlformats.org/wordprocessingml/2006/main" xmlns:w14="http://schemas.microsoft.com/office/word/2010/wordml" xmlns:w15="http://schemas.microsoft.com/office/word/2012/wordml" xmlns:w16cex="http://schemas.microsoft.com/office/word/2018/wordml/cex" xmlns:w16cid="http://schemas.microsoft.com/office/word/2016/wordml/cid" xmlns:w16="http://schemas.microsoft.com/office/word/2018/wordml" xmlns:w16se="http://schemas.microsoft.com/office/word/2015/wordml/symex" xmlns:wpg="http://schemas.microsoft.com/office/word/2010/wordprocessingGroup" xmlns:wpi="http://schemas.microsoft.com/office/word/2010/wordprocessingInk" xmlns:wne="http://schemas.microsoft.com/office/word/2006/wordml" xmlns:wps="http://schemas.microsoft.com/office/word/2010/wordprocessingShape" mc:Ignorable="w14 w15 w16se w16cid w16 w16cex wp14">
+<w:document xmlns:wpc="http://schemas.microsoft.com/office/word/2010/wordprocessingCanvas" xmlns:cx="http://schemas.microsoft.com/office/drawing/2014/chartex" xmlns:cx1="http://schemas.microsoft.com/office/drawing/2015/9/8/chartex" xmlns:cx2="http://schemas.microsoft.com/office/drawing/2015/10/21/chartex" xmlns:cx3="http://schemas.microsoft.com/office/drawing/2016/5/9/chartex" xmlns:cx4="http://schemas.microsoft.com/office/drawing/2016/5/10/chartex" xmlns:cx5="http://schemas.microsoft.com/office/drawing/2016/5/11/chartex" xmlns:cx6="http://schemas.microsoft.com/office/drawing/2016/5/12/chartex" xmlns:cx7="http://schemas.microsoft.com/office/drawing/2016/5/13/chartex" xmlns:cx8="http://schemas.microsoft.com/office/drawing/2016/5/14/chartex" xmlns:mc="http://schemas.openxmlformats.org/markup-compatibility/2006" xmlns:aink="http://schemas.microsoft.com/office/drawing/2016/ink" xmlns:am3d="http://schemas.microsoft.com/office/drawing/2017/model3d" xmlns:o="urn:schemas-microsoft-com:office:office" xmlns:r="http://schemas.openxmlformats.org/officeDocument/2006/relationships" xmlns:m="http://schemas.openxmlformats.org/officeDocument/2006/math" xmlns:v="urn:schemas-microsoft-com:vml" xmlns:wp14="http://schemas.microsoft.com/office/word/2010/wordprocessingDrawing" xmlns:wp="http://schemas.openxmlformats.org/drawingml/2006/wordprocessingDrawing" xmlns:w10="urn:schemas-microsoft-com:office:word" xmlns:w="http://schemas.openxmlformats.org/wordprocessingml/2006/main" xmlns:w14="http://schemas.microsoft.com/office/word/2010/wordml" xmlns:w15="http://schemas.microsoft.com/office/word/2012/wordml" xmlns:w16cid="http://schemas.microsoft.com/office/word/2016/wordml/cid" xmlns:w16se="http://schemas.microsoft.com/office/word/2015/wordml/symex" xmlns:wpg="http://schemas.microsoft.com/office/word/2010/wordprocessingGroup" xmlns:wpi="http://schemas.microsoft.com/office/word/2010/wordprocessingInk" xmlns:wne="http://schemas.microsoft.com/office/word/2006/wordml" xmlns:wps="http://schemas.microsoft.com/office/word/2010/wordprocessingShape" mc:Ignorable="w14 w15 w16se w16cid wp14">
   <w:body>
     <w:p>
       <w:pPr>
@@ -239,15 +239,7 @@
           <w:color w:val="333333"/>
           <w:lang w:eastAsia="de-CH"/>
         </w:rPr>
-        <w:t>1</w:t>
-      </w:r>
-      <w:r>
-        <w:rPr>
-          <w:rFonts w:ascii="Arial" w:eastAsia="Times New Roman" w:hAnsi="Arial" w:cs="Arial"/>
-          <w:color w:val="333333"/>
-          <w:lang w:eastAsia="de-CH"/>
-        </w:rPr>
-        <w:t>5</w:t>
+        <w:t>21</w:t>
       </w:r>
       <w:r>
         <w:rPr>
@@ -383,7 +375,7 @@
           <w:color w:val="333333"/>
           <w:lang w:eastAsia="de-CH"/>
         </w:rPr>
-        <w:t>Hussein Farzi</w:t>
+        <w:t>Roshin Chittilappilly</w:t>
       </w:r>
     </w:p>
     <w:p>
@@ -452,7 +444,7 @@
           <w:color w:val="333333"/>
           <w:lang w:eastAsia="de-CH"/>
         </w:rPr>
-        <w:t>6</w:t>
+        <w:t>12</w:t>
       </w:r>
       <w:r>
         <w:rPr>
@@ -531,7 +523,7 @@
           <w:color w:val="333333"/>
           <w:lang w:eastAsia="de-CH"/>
         </w:rPr>
-        <w:t>21</w:t>
+        <w:t>09</w:t>
       </w:r>
       <w:r>
         <w:rPr>
@@ -547,7 +539,7 @@
           <w:color w:val="333333"/>
           <w:lang w:eastAsia="de-CH"/>
         </w:rPr>
-        <w:t>4</w:t>
+        <w:t>5</w:t>
       </w:r>
       <w:r>
         <w:rPr>
@@ -623,7 +615,25 @@
           <w:color w:val="333333"/>
           <w:lang w:eastAsia="de-CH"/>
         </w:rPr>
-        <w:t>???</w:t>
+        <w:t xml:space="preserve">Sponsoringkonzept aufstellen. </w:t>
+      </w:r>
+      <w:r>
+        <w:rPr>
+          <w:rFonts w:ascii="Arial" w:eastAsia="Times New Roman" w:hAnsi="Arial" w:cs="Arial"/>
+          <w:color w:val="333333"/>
+          <w:lang w:eastAsia="de-CH"/>
+        </w:rPr>
+        <w:br/>
+        <w:t xml:space="preserve">An wer sind die Anfragen gerichtet? </w:t>
+      </w:r>
+      <w:r>
+        <w:rPr>
+          <w:rFonts w:ascii="Arial" w:eastAsia="Times New Roman" w:hAnsi="Arial" w:cs="Arial"/>
+          <w:color w:val="333333"/>
+          <w:lang w:eastAsia="de-CH"/>
+        </w:rPr>
+        <w:br/>
+        <w:t>Wie frage ich an?</w:t>
       </w:r>
     </w:p>
     <w:p>
@@ -679,7 +689,24 @@
           <w:color w:val="333333"/>
           <w:lang w:eastAsia="de-CH"/>
         </w:rPr>
-        <w:t>???</w:t>
+        <w:t>Anfragen an die Haupthemen der Tagung richten &gt; Ökologie,Soziologie,Wirtschaft</w:t>
+      </w:r>
+      <w:r>
+        <w:rPr>
+          <w:rFonts w:ascii="Arial" w:eastAsia="Times New Roman" w:hAnsi="Arial" w:cs="Arial"/>
+          <w:color w:val="333333"/>
+          <w:lang w:eastAsia="de-CH"/>
+        </w:rPr>
+        <w:t xml:space="preserve">. </w:t>
+      </w:r>
+      <w:r>
+        <w:rPr>
+          <w:rFonts w:ascii="Arial" w:eastAsia="Times New Roman" w:hAnsi="Arial" w:cs="Arial"/>
+          <w:color w:val="333333"/>
+          <w:lang w:eastAsia="de-CH"/>
+        </w:rPr>
+        <w:br/>
+        <w:t xml:space="preserve">Sponsoringkonzept &gt; Anfrage via Brief mit 2 Eintrittskarten für die Tagung. </w:t>
       </w:r>
     </w:p>
     <w:p>
@@ -721,10 +748,93 @@
     </w:p>
     <w:p>
       <w:pPr>
+        <w:shd w:val="clear" w:color="auto" w:fill="FFFFFF"/>
+        <w:spacing w:before="150" w:after="0" w:line="240" w:lineRule="auto"/>
+        <w:rPr>
+          <w:rFonts w:ascii="Arial" w:eastAsia="Times New Roman" w:hAnsi="Arial" w:cs="Arial"/>
+          <w:color w:val="333333"/>
+          <w:sz w:val="21"/>
+          <w:szCs w:val="21"/>
+          <w:lang w:eastAsia="de-CH"/>
+        </w:rPr>
+      </w:pPr>
+      <w:r>
+        <w:rPr>
+          <w:rFonts w:ascii="Arial" w:eastAsia="Times New Roman" w:hAnsi="Arial" w:cs="Arial"/>
+          <w:color w:val="333333"/>
+          <w:sz w:val="21"/>
+          <w:szCs w:val="21"/>
+          <w:lang w:eastAsia="de-CH"/>
+        </w:rPr>
+        <w:t xml:space="preserve">Wir haben uns für diese 3 Haupthemen entschieden. Dazu haben wir einen Sponsorenbrief geschrieben mit der Anfrage ob den jeweiligen Sponsor uns mit einer Geldspende unterstützen. Weiterhin wurde eine Liste verfasst mit möglichen Anfragen als Sponsor. </w:t>
+      </w:r>
+    </w:p>
+    <w:p>
+      <w:pPr>
+        <w:shd w:val="clear" w:color="auto" w:fill="FFFFFF"/>
+        <w:spacing w:before="150" w:after="0" w:line="240" w:lineRule="auto"/>
+        <w:rPr>
+          <w:rFonts w:ascii="Arial" w:eastAsia="Times New Roman" w:hAnsi="Arial" w:cs="Arial"/>
+          <w:color w:val="333333"/>
+          <w:sz w:val="21"/>
+          <w:szCs w:val="21"/>
+          <w:lang w:eastAsia="de-CH"/>
+        </w:rPr>
+      </w:pPr>
+      <w:r>
+        <w:rPr>
+          <w:rFonts w:ascii="Arial" w:eastAsia="Times New Roman" w:hAnsi="Arial" w:cs="Arial"/>
+          <w:color w:val="333333"/>
+          <w:sz w:val="21"/>
+          <w:szCs w:val="21"/>
+          <w:lang w:eastAsia="de-CH"/>
+        </w:rPr>
+        <w:t>Da wir wenig Erfahrung mit Sponsoren hatten war es zum schwierig herauszufinden wie wir das Sponsoringkonzept machen wollen.</w:t>
+      </w:r>
+      <w:r>
+        <w:rPr>
+          <w:rFonts w:ascii="Arial" w:eastAsia="Times New Roman" w:hAnsi="Arial" w:cs="Arial"/>
+          <w:color w:val="333333"/>
+          <w:sz w:val="21"/>
+          <w:szCs w:val="21"/>
+          <w:lang w:eastAsia="de-CH"/>
+        </w:rPr>
+        <w:br/>
+        <w:t xml:space="preserve">Die Anfrage wird via Post verschickt. </w:t>
+      </w:r>
+    </w:p>
+    <w:p>
+      <w:pPr>
+        <w:shd w:val="clear" w:color="auto" w:fill="FFFFFF"/>
+        <w:spacing w:before="150" w:after="0" w:line="240" w:lineRule="auto"/>
+        <w:outlineLvl w:val="1"/>
+        <w:rPr>
+          <w:rFonts w:ascii="Arial" w:eastAsia="Times New Roman" w:hAnsi="Arial" w:cs="Arial"/>
+          <w:color w:val="333333"/>
+          <w:sz w:val="30"/>
+          <w:szCs w:val="30"/>
+          <w:u w:val="single"/>
+          <w:lang w:eastAsia="de-CH"/>
+        </w:rPr>
+      </w:pPr>
+      <w:r>
+        <w:rPr>
+          <w:rFonts w:ascii="Arial" w:eastAsia="Times New Roman" w:hAnsi="Arial" w:cs="Arial"/>
+          <w:color w:val="333333"/>
+          <w:sz w:val="30"/>
+          <w:szCs w:val="30"/>
+          <w:u w:val="single"/>
+          <w:lang w:eastAsia="de-CH"/>
+        </w:rPr>
+        <w:t>Voraussetzung und Abhängigkeiten / Schnittstellen</w:t>
+      </w:r>
+    </w:p>
+    <w:p>
+      <w:pPr>
         <w:pStyle w:val="Listenabsatz"/>
         <w:numPr>
           <w:ilvl w:val="0"/>
-          <w:numId w:val="5"/>
+          <w:numId w:val="7"/>
         </w:numPr>
         <w:shd w:val="clear" w:color="auto" w:fill="FFFFFF"/>
         <w:spacing w:before="150" w:after="0" w:line="240" w:lineRule="auto"/>
@@ -744,7 +854,47 @@
           <w:szCs w:val="21"/>
           <w:lang w:eastAsia="de-CH"/>
         </w:rPr>
-        <w:t>?</w:t>
+        <w:t>Internetrecherche</w:t>
+      </w:r>
+    </w:p>
+    <w:p>
+      <w:pPr>
+        <w:pStyle w:val="Listenabsatz"/>
+        <w:numPr>
+          <w:ilvl w:val="0"/>
+          <w:numId w:val="7"/>
+        </w:numPr>
+        <w:shd w:val="clear" w:color="auto" w:fill="FFFFFF"/>
+        <w:spacing w:before="150" w:after="0" w:line="240" w:lineRule="auto"/>
+        <w:rPr>
+          <w:rFonts w:ascii="Arial" w:eastAsia="Times New Roman" w:hAnsi="Arial" w:cs="Arial"/>
+          <w:color w:val="333333"/>
+          <w:sz w:val="21"/>
+          <w:szCs w:val="21"/>
+          <w:lang w:eastAsia="de-CH"/>
+        </w:rPr>
+      </w:pPr>
+      <w:bookmarkStart w:id="0" w:name="_GoBack"/>
+      <w:bookmarkEnd w:id="0"/>
+      <w:r>
+        <w:rPr>
+          <w:rFonts w:ascii="Arial" w:eastAsia="Times New Roman" w:hAnsi="Arial" w:cs="Arial"/>
+          <w:color w:val="333333"/>
+          <w:sz w:val="21"/>
+          <w:szCs w:val="21"/>
+          <w:lang w:eastAsia="de-CH"/>
+        </w:rPr>
+        <w:t xml:space="preserve">Kommunikation mit </w:t>
+      </w:r>
+      <w:r>
+        <w:rPr>
+          <w:rFonts w:ascii="Arial" w:eastAsia="Times New Roman" w:hAnsi="Arial" w:cs="Arial"/>
+          <w:color w:val="333333"/>
+          <w:sz w:val="21"/>
+          <w:szCs w:val="21"/>
+          <w:lang w:eastAsia="de-CH"/>
+        </w:rPr>
+        <w:t>Projektleiter Leonard Nava</w:t>
       </w:r>
     </w:p>
     <w:p>
@@ -783,16 +933,12 @@
           <w:u w:val="single"/>
           <w:lang w:eastAsia="de-CH"/>
         </w:rPr>
-        <w:t>Voraussetzung und Abhängigkeiten / Schnittstellen</w:t>
+        <w:t>Beteiligte Ressourcen</w:t>
       </w:r>
     </w:p>
     <w:p>
       <w:pPr>
         <w:pStyle w:val="Listenabsatz"/>
-        <w:numPr>
-          <w:ilvl w:val="0"/>
-          <w:numId w:val="5"/>
-        </w:numPr>
         <w:shd w:val="clear" w:color="auto" w:fill="FFFFFF"/>
         <w:spacing w:before="150" w:after="0" w:line="240" w:lineRule="auto"/>
         <w:rPr>
@@ -811,74 +957,7 @@
           <w:szCs w:val="21"/>
           <w:lang w:eastAsia="de-CH"/>
         </w:rPr>
-        <w:t>?</w:t>
-      </w:r>
-    </w:p>
-    <w:p>
-      <w:pPr>
-        <w:shd w:val="clear" w:color="auto" w:fill="FFFFFF"/>
-        <w:spacing w:before="150" w:after="0" w:line="240" w:lineRule="auto"/>
-        <w:rPr>
-          <w:rFonts w:ascii="Arial" w:eastAsia="Times New Roman" w:hAnsi="Arial" w:cs="Arial"/>
-          <w:color w:val="333333"/>
-          <w:sz w:val="21"/>
-          <w:szCs w:val="21"/>
-          <w:lang w:eastAsia="de-CH"/>
-        </w:rPr>
-      </w:pPr>
-    </w:p>
-    <w:p>
-      <w:pPr>
-        <w:shd w:val="clear" w:color="auto" w:fill="FFFFFF"/>
-        <w:spacing w:before="150" w:after="0" w:line="240" w:lineRule="auto"/>
-        <w:outlineLvl w:val="1"/>
-        <w:rPr>
-          <w:rFonts w:ascii="Arial" w:eastAsia="Times New Roman" w:hAnsi="Arial" w:cs="Arial"/>
-          <w:color w:val="333333"/>
-          <w:sz w:val="30"/>
-          <w:szCs w:val="30"/>
-          <w:u w:val="single"/>
-          <w:lang w:eastAsia="de-CH"/>
-        </w:rPr>
-      </w:pPr>
-      <w:r>
-        <w:rPr>
-          <w:rFonts w:ascii="Arial" w:eastAsia="Times New Roman" w:hAnsi="Arial" w:cs="Arial"/>
-          <w:color w:val="333333"/>
-          <w:sz w:val="30"/>
-          <w:szCs w:val="30"/>
-          <w:u w:val="single"/>
-          <w:lang w:eastAsia="de-CH"/>
-        </w:rPr>
-        <w:t>Beteiligte Ressourcen</w:t>
-      </w:r>
-    </w:p>
-    <w:p>
-      <w:pPr>
-        <w:pStyle w:val="Listenabsatz"/>
-        <w:numPr>
-          <w:ilvl w:val="0"/>
-          <w:numId w:val="5"/>
-        </w:numPr>
-        <w:shd w:val="clear" w:color="auto" w:fill="FFFFFF"/>
-        <w:spacing w:before="150" w:after="0" w:line="240" w:lineRule="auto"/>
-        <w:rPr>
-          <w:rFonts w:ascii="Arial" w:eastAsia="Times New Roman" w:hAnsi="Arial" w:cs="Arial"/>
-          <w:color w:val="333333"/>
-          <w:sz w:val="21"/>
-          <w:szCs w:val="21"/>
-          <w:lang w:eastAsia="de-CH"/>
-        </w:rPr>
-      </w:pPr>
-      <w:r>
-        <w:rPr>
-          <w:rFonts w:ascii="Arial" w:eastAsia="Times New Roman" w:hAnsi="Arial" w:cs="Arial"/>
-          <w:color w:val="333333"/>
-          <w:sz w:val="21"/>
-          <w:szCs w:val="21"/>
-          <w:lang w:eastAsia="de-CH"/>
-        </w:rPr>
-        <w:t>?</w:t>
+        <w:t>-</w:t>
       </w:r>
     </w:p>
     <w:p>
@@ -948,7 +1027,29 @@
           <w:color w:val="333333"/>
           <w:lang w:eastAsia="de-CH"/>
         </w:rPr>
-        <w:t>?</w:t>
+        <w:t>ListeSponsoren.docx</w:t>
+      </w:r>
+    </w:p>
+    <w:p>
+      <w:pPr>
+        <w:pStyle w:val="Listenabsatz"/>
+        <w:numPr>
+          <w:ilvl w:val="0"/>
+          <w:numId w:val="1"/>
+        </w:numPr>
+        <w:rPr>
+          <w:rFonts w:ascii="Arial" w:eastAsia="Times New Roman" w:hAnsi="Arial" w:cs="Arial"/>
+          <w:color w:val="333333"/>
+          <w:lang w:eastAsia="de-CH"/>
+        </w:rPr>
+      </w:pPr>
+      <w:r>
+        <w:rPr>
+          <w:rFonts w:ascii="Arial" w:eastAsia="Times New Roman" w:hAnsi="Arial" w:cs="Arial"/>
+          <w:color w:val="333333"/>
+          <w:lang w:eastAsia="de-CH"/>
+        </w:rPr>
+        <w:t>Sponsorenbrief</w:t>
       </w:r>
     </w:p>
     <w:sectPr>
@@ -964,7 +1065,7 @@
 </file>
 
 <file path=word/endnotes.xml><?xml version="1.0" encoding="utf-8"?>
-<w:endnotes xmlns:wpc="http://schemas.microsoft.com/office/word/2010/wordprocessingCanvas" xmlns:cx="http://schemas.microsoft.com/office/drawing/2014/chartex" xmlns:cx1="http://schemas.microsoft.com/office/drawing/2015/9/8/chartex" xmlns:cx2="http://schemas.microsoft.com/office/drawing/2015/10/21/chartex" xmlns:cx3="http://schemas.microsoft.com/office/drawing/2016/5/9/chartex" xmlns:cx4="http://schemas.microsoft.com/office/drawing/2016/5/10/chartex" xmlns:cx5="http://schemas.microsoft.com/office/drawing/2016/5/11/chartex" xmlns:cx6="http://schemas.microsoft.com/office/drawing/2016/5/12/chartex" xmlns:cx7="http://schemas.microsoft.com/office/drawing/2016/5/13/chartex" xmlns:cx8="http://schemas.microsoft.com/office/drawing/2016/5/14/chartex" xmlns:mc="http://schemas.openxmlformats.org/markup-compatibility/2006" xmlns:aink="http://schemas.microsoft.com/office/drawing/2016/ink" xmlns:am3d="http://schemas.microsoft.com/office/drawing/2017/model3d" xmlns:o="urn:schemas-microsoft-com:office:office" xmlns:r="http://schemas.openxmlformats.org/officeDocument/2006/relationships" xmlns:m="http://schemas.openxmlformats.org/officeDocument/2006/math" xmlns:v="urn:schemas-microsoft-com:vml" xmlns:wp14="http://schemas.microsoft.com/office/word/2010/wordprocessingDrawing" xmlns:wp="http://schemas.openxmlformats.org/drawingml/2006/wordprocessingDrawing" xmlns:w10="urn:schemas-microsoft-com:office:word" xmlns:w="http://schemas.openxmlformats.org/wordprocessingml/2006/main" xmlns:w14="http://schemas.microsoft.com/office/word/2010/wordml" xmlns:w15="http://schemas.microsoft.com/office/word/2012/wordml" xmlns:w16cex="http://schemas.microsoft.com/office/word/2018/wordml/cex" xmlns:w16cid="http://schemas.microsoft.com/office/word/2016/wordml/cid" xmlns:w16="http://schemas.microsoft.com/office/word/2018/wordml" xmlns:w16se="http://schemas.microsoft.com/office/word/2015/wordml/symex" xmlns:wpg="http://schemas.microsoft.com/office/word/2010/wordprocessingGroup" xmlns:wpi="http://schemas.microsoft.com/office/word/2010/wordprocessingInk" xmlns:wne="http://schemas.microsoft.com/office/word/2006/wordml" xmlns:wps="http://schemas.microsoft.com/office/word/2010/wordprocessingShape" mc:Ignorable="w14 w15 w16se w16cid w16 w16cex wp14">
+<w:endnotes xmlns:wpc="http://schemas.microsoft.com/office/word/2010/wordprocessingCanvas" xmlns:cx="http://schemas.microsoft.com/office/drawing/2014/chartex" xmlns:cx1="http://schemas.microsoft.com/office/drawing/2015/9/8/chartex" xmlns:cx2="http://schemas.microsoft.com/office/drawing/2015/10/21/chartex" xmlns:cx3="http://schemas.microsoft.com/office/drawing/2016/5/9/chartex" xmlns:cx4="http://schemas.microsoft.com/office/drawing/2016/5/10/chartex" xmlns:cx5="http://schemas.microsoft.com/office/drawing/2016/5/11/chartex" xmlns:cx6="http://schemas.microsoft.com/office/drawing/2016/5/12/chartex" xmlns:cx7="http://schemas.microsoft.com/office/drawing/2016/5/13/chartex" xmlns:cx8="http://schemas.microsoft.com/office/drawing/2016/5/14/chartex" xmlns:mc="http://schemas.openxmlformats.org/markup-compatibility/2006" xmlns:aink="http://schemas.microsoft.com/office/drawing/2016/ink" xmlns:am3d="http://schemas.microsoft.com/office/drawing/2017/model3d" xmlns:o="urn:schemas-microsoft-com:office:office" xmlns:r="http://schemas.openxmlformats.org/officeDocument/2006/relationships" xmlns:m="http://schemas.openxmlformats.org/officeDocument/2006/math" xmlns:v="urn:schemas-microsoft-com:vml" xmlns:wp14="http://schemas.microsoft.com/office/word/2010/wordprocessingDrawing" xmlns:wp="http://schemas.openxmlformats.org/drawingml/2006/wordprocessingDrawing" xmlns:w10="urn:schemas-microsoft-com:office:word" xmlns:w="http://schemas.openxmlformats.org/wordprocessingml/2006/main" xmlns:w14="http://schemas.microsoft.com/office/word/2010/wordml" xmlns:w15="http://schemas.microsoft.com/office/word/2012/wordml" xmlns:w16cid="http://schemas.microsoft.com/office/word/2016/wordml/cid" xmlns:w16se="http://schemas.microsoft.com/office/word/2015/wordml/symex" xmlns:wpg="http://schemas.microsoft.com/office/word/2010/wordprocessingGroup" xmlns:wpi="http://schemas.microsoft.com/office/word/2010/wordprocessingInk" xmlns:wne="http://schemas.microsoft.com/office/word/2006/wordml" xmlns:wps="http://schemas.microsoft.com/office/word/2010/wordprocessingShape" mc:Ignorable="w14 w15 w16se w16cid wp14">
   <w:endnote w:type="separator" w:id="-1">
     <w:p>
       <w:pPr>
@@ -989,7 +1090,7 @@
 </file>
 
 <file path=word/footer1.xml><?xml version="1.0" encoding="utf-8"?>
-<w:ftr xmlns:wpc="http://schemas.microsoft.com/office/word/2010/wordprocessingCanvas" xmlns:cx="http://schemas.microsoft.com/office/drawing/2014/chartex" xmlns:cx1="http://schemas.microsoft.com/office/drawing/2015/9/8/chartex" xmlns:cx2="http://schemas.microsoft.com/office/drawing/2015/10/21/chartex" xmlns:cx3="http://schemas.microsoft.com/office/drawing/2016/5/9/chartex" xmlns:cx4="http://schemas.microsoft.com/office/drawing/2016/5/10/chartex" xmlns:cx5="http://schemas.microsoft.com/office/drawing/2016/5/11/chartex" xmlns:cx6="http://schemas.microsoft.com/office/drawing/2016/5/12/chartex" xmlns:cx7="http://schemas.microsoft.com/office/drawing/2016/5/13/chartex" xmlns:cx8="http://schemas.microsoft.com/office/drawing/2016/5/14/chartex" xmlns:mc="http://schemas.openxmlformats.org/markup-compatibility/2006" xmlns:aink="http://schemas.microsoft.com/office/drawing/2016/ink" xmlns:am3d="http://schemas.microsoft.com/office/drawing/2017/model3d" xmlns:o="urn:schemas-microsoft-com:office:office" xmlns:r="http://schemas.openxmlformats.org/officeDocument/2006/relationships" xmlns:m="http://schemas.openxmlformats.org/officeDocument/2006/math" xmlns:v="urn:schemas-microsoft-com:vml" xmlns:wp14="http://schemas.microsoft.com/office/word/2010/wordprocessingDrawing" xmlns:wp="http://schemas.openxmlformats.org/drawingml/2006/wordprocessingDrawing" xmlns:w10="urn:schemas-microsoft-com:office:word" xmlns:w="http://schemas.openxmlformats.org/wordprocessingml/2006/main" xmlns:w14="http://schemas.microsoft.com/office/word/2010/wordml" xmlns:w15="http://schemas.microsoft.com/office/word/2012/wordml" xmlns:w16cex="http://schemas.microsoft.com/office/word/2018/wordml/cex" xmlns:w16cid="http://schemas.microsoft.com/office/word/2016/wordml/cid" xmlns:w16="http://schemas.microsoft.com/office/word/2018/wordml" xmlns:w16se="http://schemas.microsoft.com/office/word/2015/wordml/symex" xmlns:wpg="http://schemas.microsoft.com/office/word/2010/wordprocessingGroup" xmlns:wpi="http://schemas.microsoft.com/office/word/2010/wordprocessingInk" xmlns:wne="http://schemas.microsoft.com/office/word/2006/wordml" xmlns:wps="http://schemas.microsoft.com/office/word/2010/wordprocessingShape" mc:Ignorable="w14 w15 w16se w16cid w16 w16cex wp14">
+<w:ftr xmlns:wpc="http://schemas.microsoft.com/office/word/2010/wordprocessingCanvas" xmlns:cx="http://schemas.microsoft.com/office/drawing/2014/chartex" xmlns:cx1="http://schemas.microsoft.com/office/drawing/2015/9/8/chartex" xmlns:cx2="http://schemas.microsoft.com/office/drawing/2015/10/21/chartex" xmlns:cx3="http://schemas.microsoft.com/office/drawing/2016/5/9/chartex" xmlns:cx4="http://schemas.microsoft.com/office/drawing/2016/5/10/chartex" xmlns:cx5="http://schemas.microsoft.com/office/drawing/2016/5/11/chartex" xmlns:cx6="http://schemas.microsoft.com/office/drawing/2016/5/12/chartex" xmlns:cx7="http://schemas.microsoft.com/office/drawing/2016/5/13/chartex" xmlns:cx8="http://schemas.microsoft.com/office/drawing/2016/5/14/chartex" xmlns:mc="http://schemas.openxmlformats.org/markup-compatibility/2006" xmlns:aink="http://schemas.microsoft.com/office/drawing/2016/ink" xmlns:am3d="http://schemas.microsoft.com/office/drawing/2017/model3d" xmlns:o="urn:schemas-microsoft-com:office:office" xmlns:r="http://schemas.openxmlformats.org/officeDocument/2006/relationships" xmlns:m="http://schemas.openxmlformats.org/officeDocument/2006/math" xmlns:v="urn:schemas-microsoft-com:vml" xmlns:wp14="http://schemas.microsoft.com/office/word/2010/wordprocessingDrawing" xmlns:wp="http://schemas.openxmlformats.org/drawingml/2006/wordprocessingDrawing" xmlns:w10="urn:schemas-microsoft-com:office:word" xmlns:w="http://schemas.openxmlformats.org/wordprocessingml/2006/main" xmlns:w14="http://schemas.microsoft.com/office/word/2010/wordml" xmlns:w15="http://schemas.microsoft.com/office/word/2012/wordml" xmlns:w16cid="http://schemas.microsoft.com/office/word/2016/wordml/cid" xmlns:w16se="http://schemas.microsoft.com/office/word/2015/wordml/symex" xmlns:wpg="http://schemas.microsoft.com/office/word/2010/wordprocessingGroup" xmlns:wpi="http://schemas.microsoft.com/office/word/2010/wordprocessingInk" xmlns:wne="http://schemas.microsoft.com/office/word/2006/wordml" xmlns:wps="http://schemas.microsoft.com/office/word/2010/wordprocessingShape" mc:Ignorable="w14 w15 w16se w16cid wp14">
   <w:sdt>
     <w:sdtPr>
       <w:id w:val="-726837354"/>
@@ -1035,7 +1136,7 @@
 </file>
 
 <file path=word/footnotes.xml><?xml version="1.0" encoding="utf-8"?>
-<w:footnotes xmlns:wpc="http://schemas.microsoft.com/office/word/2010/wordprocessingCanvas" xmlns:cx="http://schemas.microsoft.com/office/drawing/2014/chartex" xmlns:cx1="http://schemas.microsoft.com/office/drawing/2015/9/8/chartex" xmlns:cx2="http://schemas.microsoft.com/office/drawing/2015/10/21/chartex" xmlns:cx3="http://schemas.microsoft.com/office/drawing/2016/5/9/chartex" xmlns:cx4="http://schemas.microsoft.com/office/drawing/2016/5/10/chartex" xmlns:cx5="http://schemas.microsoft.com/office/drawing/2016/5/11/chartex" xmlns:cx6="http://schemas.microsoft.com/office/drawing/2016/5/12/chartex" xmlns:cx7="http://schemas.microsoft.com/office/drawing/2016/5/13/chartex" xmlns:cx8="http://schemas.microsoft.com/office/drawing/2016/5/14/chartex" xmlns:mc="http://schemas.openxmlformats.org/markup-compatibility/2006" xmlns:aink="http://schemas.microsoft.com/office/drawing/2016/ink" xmlns:am3d="http://schemas.microsoft.com/office/drawing/2017/model3d" xmlns:o="urn:schemas-microsoft-com:office:office" xmlns:r="http://schemas.openxmlformats.org/officeDocument/2006/relationships" xmlns:m="http://schemas.openxmlformats.org/officeDocument/2006/math" xmlns:v="urn:schemas-microsoft-com:vml" xmlns:wp14="http://schemas.microsoft.com/office/word/2010/wordprocessingDrawing" xmlns:wp="http://schemas.openxmlformats.org/drawingml/2006/wordprocessingDrawing" xmlns:w10="urn:schemas-microsoft-com:office:word" xmlns:w="http://schemas.openxmlformats.org/wordprocessingml/2006/main" xmlns:w14="http://schemas.microsoft.com/office/word/2010/wordml" xmlns:w15="http://schemas.microsoft.com/office/word/2012/wordml" xmlns:w16cex="http://schemas.microsoft.com/office/word/2018/wordml/cex" xmlns:w16cid="http://schemas.microsoft.com/office/word/2016/wordml/cid" xmlns:w16="http://schemas.microsoft.com/office/word/2018/wordml" xmlns:w16se="http://schemas.microsoft.com/office/word/2015/wordml/symex" xmlns:wpg="http://schemas.microsoft.com/office/word/2010/wordprocessingGroup" xmlns:wpi="http://schemas.microsoft.com/office/word/2010/wordprocessingInk" xmlns:wne="http://schemas.microsoft.com/office/word/2006/wordml" xmlns:wps="http://schemas.microsoft.com/office/word/2010/wordprocessingShape" mc:Ignorable="w14 w15 w16se w16cid w16 w16cex wp14">
+<w:footnotes xmlns:wpc="http://schemas.microsoft.com/office/word/2010/wordprocessingCanvas" xmlns:cx="http://schemas.microsoft.com/office/drawing/2014/chartex" xmlns:cx1="http://schemas.microsoft.com/office/drawing/2015/9/8/chartex" xmlns:cx2="http://schemas.microsoft.com/office/drawing/2015/10/21/chartex" xmlns:cx3="http://schemas.microsoft.com/office/drawing/2016/5/9/chartex" xmlns:cx4="http://schemas.microsoft.com/office/drawing/2016/5/10/chartex" xmlns:cx5="http://schemas.microsoft.com/office/drawing/2016/5/11/chartex" xmlns:cx6="http://schemas.microsoft.com/office/drawing/2016/5/12/chartex" xmlns:cx7="http://schemas.microsoft.com/office/drawing/2016/5/13/chartex" xmlns:cx8="http://schemas.microsoft.com/office/drawing/2016/5/14/chartex" xmlns:mc="http://schemas.openxmlformats.org/markup-compatibility/2006" xmlns:aink="http://schemas.microsoft.com/office/drawing/2016/ink" xmlns:am3d="http://schemas.microsoft.com/office/drawing/2017/model3d" xmlns:o="urn:schemas-microsoft-com:office:office" xmlns:r="http://schemas.openxmlformats.org/officeDocument/2006/relationships" xmlns:m="http://schemas.openxmlformats.org/officeDocument/2006/math" xmlns:v="urn:schemas-microsoft-com:vml" xmlns:wp14="http://schemas.microsoft.com/office/word/2010/wordprocessingDrawing" xmlns:wp="http://schemas.openxmlformats.org/drawingml/2006/wordprocessingDrawing" xmlns:w10="urn:schemas-microsoft-com:office:word" xmlns:w="http://schemas.openxmlformats.org/wordprocessingml/2006/main" xmlns:w14="http://schemas.microsoft.com/office/word/2010/wordml" xmlns:w15="http://schemas.microsoft.com/office/word/2012/wordml" xmlns:w16cid="http://schemas.microsoft.com/office/word/2016/wordml/cid" xmlns:w16se="http://schemas.microsoft.com/office/word/2015/wordml/symex" xmlns:wpg="http://schemas.microsoft.com/office/word/2010/wordprocessingGroup" xmlns:wpi="http://schemas.microsoft.com/office/word/2010/wordprocessingInk" xmlns:wne="http://schemas.microsoft.com/office/word/2006/wordml" xmlns:wps="http://schemas.microsoft.com/office/word/2010/wordprocessingShape" mc:Ignorable="w14 w15 w16se w16cid wp14">
   <w:footnote w:type="separator" w:id="-1">
     <w:p>
       <w:pPr>
@@ -1060,7 +1161,7 @@
 </file>
 
 <file path=word/header1.xml><?xml version="1.0" encoding="utf-8"?>
-<w:hdr xmlns:wpc="http://schemas.microsoft.com/office/word/2010/wordprocessingCanvas" xmlns:cx="http://schemas.microsoft.com/office/drawing/2014/chartex" xmlns:cx1="http://schemas.microsoft.com/office/drawing/2015/9/8/chartex" xmlns:cx2="http://schemas.microsoft.com/office/drawing/2015/10/21/chartex" xmlns:cx3="http://schemas.microsoft.com/office/drawing/2016/5/9/chartex" xmlns:cx4="http://schemas.microsoft.com/office/drawing/2016/5/10/chartex" xmlns:cx5="http://schemas.microsoft.com/office/drawing/2016/5/11/chartex" xmlns:cx6="http://schemas.microsoft.com/office/drawing/2016/5/12/chartex" xmlns:cx7="http://schemas.microsoft.com/office/drawing/2016/5/13/chartex" xmlns:cx8="http://schemas.microsoft.com/office/drawing/2016/5/14/chartex" xmlns:mc="http://schemas.openxmlformats.org/markup-compatibility/2006" xmlns:aink="http://schemas.microsoft.com/office/drawing/2016/ink" xmlns:am3d="http://schemas.microsoft.com/office/drawing/2017/model3d" xmlns:o="urn:schemas-microsoft-com:office:office" xmlns:r="http://schemas.openxmlformats.org/officeDocument/2006/relationships" xmlns:m="http://schemas.openxmlformats.org/officeDocument/2006/math" xmlns:v="urn:schemas-microsoft-com:vml" xmlns:wp14="http://schemas.microsoft.com/office/word/2010/wordprocessingDrawing" xmlns:wp="http://schemas.openxmlformats.org/drawingml/2006/wordprocessingDrawing" xmlns:w10="urn:schemas-microsoft-com:office:word" xmlns:w="http://schemas.openxmlformats.org/wordprocessingml/2006/main" xmlns:w14="http://schemas.microsoft.com/office/word/2010/wordml" xmlns:w15="http://schemas.microsoft.com/office/word/2012/wordml" xmlns:w16cex="http://schemas.microsoft.com/office/word/2018/wordml/cex" xmlns:w16cid="http://schemas.microsoft.com/office/word/2016/wordml/cid" xmlns:w16="http://schemas.microsoft.com/office/word/2018/wordml" xmlns:w16se="http://schemas.microsoft.com/office/word/2015/wordml/symex" xmlns:wpg="http://schemas.microsoft.com/office/word/2010/wordprocessingGroup" xmlns:wpi="http://schemas.microsoft.com/office/word/2010/wordprocessingInk" xmlns:wne="http://schemas.microsoft.com/office/word/2006/wordml" xmlns:wps="http://schemas.microsoft.com/office/word/2010/wordprocessingShape" mc:Ignorable="w14 w15 w16se w16cid w16 w16cex wp14">
+<w:hdr xmlns:wpc="http://schemas.microsoft.com/office/word/2010/wordprocessingCanvas" xmlns:cx="http://schemas.microsoft.com/office/drawing/2014/chartex" xmlns:cx1="http://schemas.microsoft.com/office/drawing/2015/9/8/chartex" xmlns:cx2="http://schemas.microsoft.com/office/drawing/2015/10/21/chartex" xmlns:cx3="http://schemas.microsoft.com/office/drawing/2016/5/9/chartex" xmlns:cx4="http://schemas.microsoft.com/office/drawing/2016/5/10/chartex" xmlns:cx5="http://schemas.microsoft.com/office/drawing/2016/5/11/chartex" xmlns:cx6="http://schemas.microsoft.com/office/drawing/2016/5/12/chartex" xmlns:cx7="http://schemas.microsoft.com/office/drawing/2016/5/13/chartex" xmlns:cx8="http://schemas.microsoft.com/office/drawing/2016/5/14/chartex" xmlns:mc="http://schemas.openxmlformats.org/markup-compatibility/2006" xmlns:aink="http://schemas.microsoft.com/office/drawing/2016/ink" xmlns:am3d="http://schemas.microsoft.com/office/drawing/2017/model3d" xmlns:o="urn:schemas-microsoft-com:office:office" xmlns:r="http://schemas.openxmlformats.org/officeDocument/2006/relationships" xmlns:m="http://schemas.openxmlformats.org/officeDocument/2006/math" xmlns:v="urn:schemas-microsoft-com:vml" xmlns:wp14="http://schemas.microsoft.com/office/word/2010/wordprocessingDrawing" xmlns:wp="http://schemas.openxmlformats.org/drawingml/2006/wordprocessingDrawing" xmlns:w10="urn:schemas-microsoft-com:office:word" xmlns:w="http://schemas.openxmlformats.org/wordprocessingml/2006/main" xmlns:w14="http://schemas.microsoft.com/office/word/2010/wordml" xmlns:w15="http://schemas.microsoft.com/office/word/2012/wordml" xmlns:w16cid="http://schemas.microsoft.com/office/word/2016/wordml/cid" xmlns:w16se="http://schemas.microsoft.com/office/word/2015/wordml/symex" xmlns:wpg="http://schemas.microsoft.com/office/word/2010/wordprocessingGroup" xmlns:wpi="http://schemas.microsoft.com/office/word/2010/wordprocessingInk" xmlns:wne="http://schemas.microsoft.com/office/word/2006/wordml" xmlns:wps="http://schemas.microsoft.com/office/word/2010/wordprocessingShape" mc:Ignorable="w14 w15 w16se w16cid wp14">
   <w:p>
     <w:pPr>
       <w:pStyle w:val="Kopfzeile"/>
@@ -1116,7 +1217,7 @@
 </file>
 
 <file path=word/numbering.xml><?xml version="1.0" encoding="utf-8"?>
-<w:numbering xmlns:wpc="http://schemas.microsoft.com/office/word/2010/wordprocessingCanvas" xmlns:cx="http://schemas.microsoft.com/office/drawing/2014/chartex" xmlns:cx1="http://schemas.microsoft.com/office/drawing/2015/9/8/chartex" xmlns:cx2="http://schemas.microsoft.com/office/drawing/2015/10/21/chartex" xmlns:cx3="http://schemas.microsoft.com/office/drawing/2016/5/9/chartex" xmlns:cx4="http://schemas.microsoft.com/office/drawing/2016/5/10/chartex" xmlns:cx5="http://schemas.microsoft.com/office/drawing/2016/5/11/chartex" xmlns:cx6="http://schemas.microsoft.com/office/drawing/2016/5/12/chartex" xmlns:cx7="http://schemas.microsoft.com/office/drawing/2016/5/13/chartex" xmlns:cx8="http://schemas.microsoft.com/office/drawing/2016/5/14/chartex" xmlns:mc="http://schemas.openxmlformats.org/markup-compatibility/2006" xmlns:aink="http://schemas.microsoft.com/office/drawing/2016/ink" xmlns:am3d="http://schemas.microsoft.com/office/drawing/2017/model3d" xmlns:o="urn:schemas-microsoft-com:office:office" xmlns:r="http://schemas.openxmlformats.org/officeDocument/2006/relationships" xmlns:m="http://schemas.openxmlformats.org/officeDocument/2006/math" xmlns:v="urn:schemas-microsoft-com:vml" xmlns:wp14="http://schemas.microsoft.com/office/word/2010/wordprocessingDrawing" xmlns:wp="http://schemas.openxmlformats.org/drawingml/2006/wordprocessingDrawing" xmlns:w10="urn:schemas-microsoft-com:office:word" xmlns:w="http://schemas.openxmlformats.org/wordprocessingml/2006/main" xmlns:w14="http://schemas.microsoft.com/office/word/2010/wordml" xmlns:w15="http://schemas.microsoft.com/office/word/2012/wordml" xmlns:w16cex="http://schemas.microsoft.com/office/word/2018/wordml/cex" xmlns:w16cid="http://schemas.microsoft.com/office/word/2016/wordml/cid" xmlns:w16="http://schemas.microsoft.com/office/word/2018/wordml" xmlns:w16se="http://schemas.microsoft.com/office/word/2015/wordml/symex" xmlns:wpg="http://schemas.microsoft.com/office/word/2010/wordprocessingGroup" xmlns:wpi="http://schemas.microsoft.com/office/word/2010/wordprocessingInk" xmlns:wne="http://schemas.microsoft.com/office/word/2006/wordml" xmlns:wps="http://schemas.microsoft.com/office/word/2010/wordprocessingShape" mc:Ignorable="w14 w15 w16se w16cid w16 w16cex wp14">
+<w:numbering xmlns:wpc="http://schemas.microsoft.com/office/word/2010/wordprocessingCanvas" xmlns:cx="http://schemas.microsoft.com/office/drawing/2014/chartex" xmlns:cx1="http://schemas.microsoft.com/office/drawing/2015/9/8/chartex" xmlns:cx2="http://schemas.microsoft.com/office/drawing/2015/10/21/chartex" xmlns:cx3="http://schemas.microsoft.com/office/drawing/2016/5/9/chartex" xmlns:cx4="http://schemas.microsoft.com/office/drawing/2016/5/10/chartex" xmlns:cx5="http://schemas.microsoft.com/office/drawing/2016/5/11/chartex" xmlns:cx6="http://schemas.microsoft.com/office/drawing/2016/5/12/chartex" xmlns:cx7="http://schemas.microsoft.com/office/drawing/2016/5/13/chartex" xmlns:cx8="http://schemas.microsoft.com/office/drawing/2016/5/14/chartex" xmlns:mc="http://schemas.openxmlformats.org/markup-compatibility/2006" xmlns:aink="http://schemas.microsoft.com/office/drawing/2016/ink" xmlns:am3d="http://schemas.microsoft.com/office/drawing/2017/model3d" xmlns:o="urn:schemas-microsoft-com:office:office" xmlns:r="http://schemas.openxmlformats.org/officeDocument/2006/relationships" xmlns:m="http://schemas.openxmlformats.org/officeDocument/2006/math" xmlns:v="urn:schemas-microsoft-com:vml" xmlns:wp14="http://schemas.microsoft.com/office/word/2010/wordprocessingDrawing" xmlns:wp="http://schemas.openxmlformats.org/drawingml/2006/wordprocessingDrawing" xmlns:w10="urn:schemas-microsoft-com:office:word" xmlns:w="http://schemas.openxmlformats.org/wordprocessingml/2006/main" xmlns:w14="http://schemas.microsoft.com/office/word/2010/wordml" xmlns:w15="http://schemas.microsoft.com/office/word/2012/wordml" xmlns:w16cid="http://schemas.microsoft.com/office/word/2016/wordml/cid" xmlns:w16se="http://schemas.microsoft.com/office/word/2015/wordml/symex" xmlns:wpg="http://schemas.microsoft.com/office/word/2010/wordprocessingGroup" xmlns:wpi="http://schemas.microsoft.com/office/word/2010/wordprocessingInk" xmlns:wne="http://schemas.microsoft.com/office/word/2006/wordml" xmlns:wps="http://schemas.microsoft.com/office/word/2010/wordprocessingShape" mc:Ignorable="w14 w15 w16se w16cid wp14">
   <w:abstractNum w:abstractNumId="0" w15:restartNumberingAfterBreak="0">
     <w:nsid w:val="091F1DFC"/>
     <w:multiLevelType w:val="hybridMultilevel"/>
@@ -1231,6 +1332,119 @@
     </w:lvl>
   </w:abstractNum>
   <w:abstractNum w:abstractNumId="1" w15:restartNumberingAfterBreak="0">
+    <w:nsid w:val="0B060E0A"/>
+    <w:multiLevelType w:val="hybridMultilevel"/>
+    <w:tmpl w:val="7F542CA2"/>
+    <w:lvl w:ilvl="0" w:tplc="08070001">
+      <w:start w:val="1"/>
+      <w:numFmt w:val="bullet"/>
+      <w:lvlText w:val=""/>
+      <w:lvlJc w:val="left"/>
+      <w:pPr>
+        <w:ind w:left="720" w:hanging="360"/>
+      </w:pPr>
+      <w:rPr>
+        <w:rFonts w:ascii="Symbol" w:hAnsi="Symbol" w:hint="default"/>
+      </w:rPr>
+    </w:lvl>
+    <w:lvl w:ilvl="1" w:tplc="08070003" w:tentative="1">
+      <w:start w:val="1"/>
+      <w:numFmt w:val="bullet"/>
+      <w:lvlText w:val="o"/>
+      <w:lvlJc w:val="left"/>
+      <w:pPr>
+        <w:ind w:left="1440" w:hanging="360"/>
+      </w:pPr>
+      <w:rPr>
+        <w:rFonts w:ascii="Courier New" w:hAnsi="Courier New" w:cs="Courier New" w:hint="default"/>
+      </w:rPr>
+    </w:lvl>
+    <w:lvl w:ilvl="2" w:tplc="08070005" w:tentative="1">
+      <w:start w:val="1"/>
+      <w:numFmt w:val="bullet"/>
+      <w:lvlText w:val=""/>
+      <w:lvlJc w:val="left"/>
+      <w:pPr>
+        <w:ind w:left="2160" w:hanging="360"/>
+      </w:pPr>
+      <w:rPr>
+        <w:rFonts w:ascii="Wingdings" w:hAnsi="Wingdings" w:hint="default"/>
+      </w:rPr>
+    </w:lvl>
+    <w:lvl w:ilvl="3" w:tplc="08070001" w:tentative="1">
+      <w:start w:val="1"/>
+      <w:numFmt w:val="bullet"/>
+      <w:lvlText w:val=""/>
+      <w:lvlJc w:val="left"/>
+      <w:pPr>
+        <w:ind w:left="2880" w:hanging="360"/>
+      </w:pPr>
+      <w:rPr>
+        <w:rFonts w:ascii="Symbol" w:hAnsi="Symbol" w:hint="default"/>
+      </w:rPr>
+    </w:lvl>
+    <w:lvl w:ilvl="4" w:tplc="08070003" w:tentative="1">
+      <w:start w:val="1"/>
+      <w:numFmt w:val="bullet"/>
+      <w:lvlText w:val="o"/>
+      <w:lvlJc w:val="left"/>
+      <w:pPr>
+        <w:ind w:left="3600" w:hanging="360"/>
+      </w:pPr>
+      <w:rPr>
+        <w:rFonts w:ascii="Courier New" w:hAnsi="Courier New" w:cs="Courier New" w:hint="default"/>
+      </w:rPr>
+    </w:lvl>
+    <w:lvl w:ilvl="5" w:tplc="08070005" w:tentative="1">
+      <w:start w:val="1"/>
+      <w:numFmt w:val="bullet"/>
+      <w:lvlText w:val=""/>
+      <w:lvlJc w:val="left"/>
+      <w:pPr>
+        <w:ind w:left="4320" w:hanging="360"/>
+      </w:pPr>
+      <w:rPr>
+        <w:rFonts w:ascii="Wingdings" w:hAnsi="Wingdings" w:hint="default"/>
+      </w:rPr>
+    </w:lvl>
+    <w:lvl w:ilvl="6" w:tplc="08070001" w:tentative="1">
+      <w:start w:val="1"/>
+      <w:numFmt w:val="bullet"/>
+      <w:lvlText w:val=""/>
+      <w:lvlJc w:val="left"/>
+      <w:pPr>
+        <w:ind w:left="5040" w:hanging="360"/>
+      </w:pPr>
+      <w:rPr>
+        <w:rFonts w:ascii="Symbol" w:hAnsi="Symbol" w:hint="default"/>
+      </w:rPr>
+    </w:lvl>
+    <w:lvl w:ilvl="7" w:tplc="08070003" w:tentative="1">
+      <w:start w:val="1"/>
+      <w:numFmt w:val="bullet"/>
+      <w:lvlText w:val="o"/>
+      <w:lvlJc w:val="left"/>
+      <w:pPr>
+        <w:ind w:left="5760" w:hanging="360"/>
+      </w:pPr>
+      <w:rPr>
+        <w:rFonts w:ascii="Courier New" w:hAnsi="Courier New" w:cs="Courier New" w:hint="default"/>
+      </w:rPr>
+    </w:lvl>
+    <w:lvl w:ilvl="8" w:tplc="08070005" w:tentative="1">
+      <w:start w:val="1"/>
+      <w:numFmt w:val="bullet"/>
+      <w:lvlText w:val=""/>
+      <w:lvlJc w:val="left"/>
+      <w:pPr>
+        <w:ind w:left="6480" w:hanging="360"/>
+      </w:pPr>
+      <w:rPr>
+        <w:rFonts w:ascii="Wingdings" w:hAnsi="Wingdings" w:hint="default"/>
+      </w:rPr>
+    </w:lvl>
+  </w:abstractNum>
+  <w:abstractNum w:abstractNumId="2" w15:restartNumberingAfterBreak="0">
     <w:nsid w:val="29990DAD"/>
     <w:multiLevelType w:val="hybridMultilevel"/>
     <w:tmpl w:val="CA98B670"/>
@@ -1343,7 +1557,7 @@
       </w:rPr>
     </w:lvl>
   </w:abstractNum>
-  <w:abstractNum w:abstractNumId="2" w15:restartNumberingAfterBreak="0">
+  <w:abstractNum w:abstractNumId="3" w15:restartNumberingAfterBreak="0">
     <w:nsid w:val="3406796D"/>
     <w:multiLevelType w:val="hybridMultilevel"/>
     <w:tmpl w:val="1DCC7682"/>
@@ -1456,7 +1670,7 @@
       </w:rPr>
     </w:lvl>
   </w:abstractNum>
-  <w:abstractNum w:abstractNumId="3" w15:restartNumberingAfterBreak="0">
+  <w:abstractNum w:abstractNumId="4" w15:restartNumberingAfterBreak="0">
     <w:nsid w:val="66384A38"/>
     <w:multiLevelType w:val="hybridMultilevel"/>
     <w:tmpl w:val="2F506892"/>
@@ -1569,7 +1783,7 @@
       </w:rPr>
     </w:lvl>
   </w:abstractNum>
-  <w:abstractNum w:abstractNumId="4" w15:restartNumberingAfterBreak="0">
+  <w:abstractNum w:abstractNumId="5" w15:restartNumberingAfterBreak="0">
     <w:nsid w:val="6CB10C8C"/>
     <w:multiLevelType w:val="hybridMultilevel"/>
     <w:tmpl w:val="0B7CD35C"/>
@@ -1682,7 +1896,7 @@
       </w:rPr>
     </w:lvl>
   </w:abstractNum>
-  <w:abstractNum w:abstractNumId="5" w15:restartNumberingAfterBreak="0">
+  <w:abstractNum w:abstractNumId="6" w15:restartNumberingAfterBreak="0">
     <w:nsid w:val="7BC04CD2"/>
     <w:multiLevelType w:val="hybridMultilevel"/>
     <w:tmpl w:val="CE90191E"/>
@@ -1796,28 +2010,31 @@
     </w:lvl>
   </w:abstractNum>
   <w:num w:numId="1">
+    <w:abstractNumId w:val="3"/>
+  </w:num>
+  <w:num w:numId="2">
     <w:abstractNumId w:val="2"/>
   </w:num>
-  <w:num w:numId="2">
-    <w:abstractNumId w:val="1"/>
-  </w:num>
   <w:num w:numId="3">
-    <w:abstractNumId w:val="4"/>
+    <w:abstractNumId w:val="5"/>
   </w:num>
   <w:num w:numId="4">
     <w:abstractNumId w:val="0"/>
   </w:num>
   <w:num w:numId="5">
-    <w:abstractNumId w:val="3"/>
+    <w:abstractNumId w:val="4"/>
   </w:num>
   <w:num w:numId="6">
-    <w:abstractNumId w:val="5"/>
+    <w:abstractNumId w:val="6"/>
+  </w:num>
+  <w:num w:numId="7">
+    <w:abstractNumId w:val="1"/>
   </w:num>
 </w:numbering>
 </file>
 
 <file path=word/styles.xml><?xml version="1.0" encoding="utf-8"?>
-<w:styles xmlns:mc="http://schemas.openxmlformats.org/markup-compatibility/2006" xmlns:r="http://schemas.openxmlformats.org/officeDocument/2006/relationships" xmlns:w="http://schemas.openxmlformats.org/wordprocessingml/2006/main" xmlns:w14="http://schemas.microsoft.com/office/word/2010/wordml" xmlns:w15="http://schemas.microsoft.com/office/word/2012/wordml" xmlns:w16cex="http://schemas.microsoft.com/office/word/2018/wordml/cex" xmlns:w16cid="http://schemas.microsoft.com/office/word/2016/wordml/cid" xmlns:w16="http://schemas.microsoft.com/office/word/2018/wordml" xmlns:w16se="http://schemas.microsoft.com/office/word/2015/wordml/symex" mc:Ignorable="w14 w15 w16se w16cid w16 w16cex">
+<w:styles xmlns:mc="http://schemas.openxmlformats.org/markup-compatibility/2006" xmlns:r="http://schemas.openxmlformats.org/officeDocument/2006/relationships" xmlns:w="http://schemas.openxmlformats.org/wordprocessingml/2006/main" xmlns:w14="http://schemas.microsoft.com/office/word/2010/wordml" xmlns:w15="http://schemas.microsoft.com/office/word/2012/wordml" xmlns:w16cid="http://schemas.microsoft.com/office/word/2016/wordml/cid" xmlns:w16se="http://schemas.microsoft.com/office/word/2015/wordml/symex" mc:Ignorable="w14 w15 w16se w16cid">
   <w:docDefaults>
     <w:rPrDefault>
       <w:rPr>
@@ -1833,7 +2050,7 @@
       </w:pPr>
     </w:pPrDefault>
   </w:docDefaults>
-  <w:latentStyles w:defLockedState="0" w:defUIPriority="99" w:defSemiHidden="0" w:defUnhideWhenUsed="0" w:defQFormat="0" w:count="376">
+  <w:latentStyles w:defLockedState="0" w:defUIPriority="99" w:defSemiHidden="0" w:defUnhideWhenUsed="0" w:defQFormat="0" w:count="377">
     <w:lsdException w:name="Normal" w:uiPriority="0" w:qFormat="1"/>
     <w:lsdException w:name="heading 1" w:uiPriority="9" w:qFormat="1"/>
     <w:lsdException w:name="heading 2" w:semiHidden="1" w:uiPriority="9" w:unhideWhenUsed="1" w:qFormat="1"/>
@@ -1939,7 +2156,6 @@
     <w:lsdException w:name="HTML Sample" w:semiHidden="1" w:unhideWhenUsed="1"/>
     <w:lsdException w:name="HTML Typewriter" w:semiHidden="1" w:unhideWhenUsed="1"/>
     <w:lsdException w:name="HTML Variable" w:semiHidden="1" w:unhideWhenUsed="1"/>
-    <w:lsdException w:name="Normal Table" w:semiHidden="1" w:unhideWhenUsed="1"/>
     <w:lsdException w:name="annotation subject" w:semiHidden="1" w:unhideWhenUsed="1"/>
     <w:lsdException w:name="No List" w:semiHidden="1" w:unhideWhenUsed="1"/>
     <w:lsdException w:name="Outline List 1" w:semiHidden="1" w:unhideWhenUsed="1"/>
@@ -1986,10 +2202,8 @@
     <w:lsdException w:name="Table Subtle 2" w:semiHidden="1" w:unhideWhenUsed="1"/>
     <w:lsdException w:name="Table Web 1" w:semiHidden="1" w:unhideWhenUsed="1"/>
     <w:lsdException w:name="Table Web 2" w:semiHidden="1" w:unhideWhenUsed="1"/>
-    <w:lsdException w:name="Table Web 3" w:semiHidden="1" w:unhideWhenUsed="1"/>
     <w:lsdException w:name="Balloon Text" w:semiHidden="1" w:unhideWhenUsed="1"/>
     <w:lsdException w:name="Table Grid" w:uiPriority="39"/>
-    <w:lsdException w:name="Table Theme" w:semiHidden="1" w:unhideWhenUsed="1"/>
     <w:lsdException w:name="Placeholder Text" w:semiHidden="1"/>
     <w:lsdException w:name="No Spacing" w:uiPriority="1" w:qFormat="1"/>
     <w:lsdException w:name="Light Shading" w:uiPriority="60"/>
@@ -2210,6 +2424,7 @@
     <w:lsdException w:name="Hashtag" w:semiHidden="1" w:unhideWhenUsed="1"/>
     <w:lsdException w:name="Unresolved Mention" w:semiHidden="1" w:unhideWhenUsed="1"/>
     <w:lsdException w:name="Smart Link" w:semiHidden="1" w:unhideWhenUsed="1"/>
+    <w:lsdException w:name="Smart Link Error" w:semiHidden="1" w:unhideWhenUsed="1"/>
   </w:latentStyles>
   <w:style w:type="paragraph" w:default="1" w:styleId="Standard">
     <w:name w:val="Normal"/>

</xml_diff>